<commit_message>
Alteração no item PROBLEMA do documento.
</commit_message>
<xml_diff>
--- a/Documentacao/Relatório final - Cit v-3.docx
+++ b/Documentacao/Relatório final - Cit v-3.docx
@@ -2523,6 +2523,35 @@
       <w:r>
         <w:rPr>
           <w:rFonts w:ascii="Times New Roman" w:eastAsia="Times New Roman" w:hAnsi="Times New Roman" w:cs="Times New Roman"/>
+          <w:b/>
+          <w:bCs/>
+          <w:sz w:val="24"/>
+          <w:szCs w:val="24"/>
+        </w:rPr>
+        <w:t xml:space="preserve">Nos dias atuais, principalmente em países como o Brasil, os cidadãos pagam muitos impostos e esperam um retorno no que diz respeito a estruturas urbanísticas e serviços como saúde, segurança e educação. Porém, na prática, devido aos altos índices de corrupção do país e outros fatores, este dinheiro acaba sendo desviado e a população se sente impotente diante dos problemas, sem conseguir, se manifestar de forma efetiva e sem burocracia. Desta forma, o problema está situado na falta de uma plataforma na qual, os cidadãos possam se manifestar e assim, poder cobrar das entidades governamentais um </w:t>
+      </w:r>
+      <w:r>
+        <w:rPr>
+          <w:rFonts w:ascii="Times New Roman" w:eastAsia="Times New Roman" w:hAnsi="Times New Roman" w:cs="Times New Roman"/>
+          <w:b/>
+          <w:bCs/>
+          <w:sz w:val="24"/>
+          <w:szCs w:val="24"/>
+        </w:rPr>
+        <w:lastRenderedPageBreak/>
+        <w:t>retorno dos altos impostos pagos. A outra parte do problema, se trata das figuras públicas, que não conseguem encontrar uma plataforma onde possam divulgar os trabalhos realizados, desta forma, divulgando o seu trabalho</w:t>
+      </w:r>
+      <w:r>
+        <w:rPr>
+          <w:rFonts w:ascii="Times New Roman" w:eastAsia="Times New Roman" w:hAnsi="Times New Roman" w:cs="Times New Roman"/>
+          <w:sz w:val="24"/>
+          <w:szCs w:val="24"/>
+        </w:rPr>
+        <w:t xml:space="preserve">. </w:t>
+      </w:r>
+      <w:r>
+        <w:rPr>
+          <w:rFonts w:ascii="Times New Roman" w:eastAsia="Times New Roman" w:hAnsi="Times New Roman" w:cs="Times New Roman"/>
           <w:sz w:val="24"/>
           <w:szCs w:val="24"/>
         </w:rPr>
@@ -2603,16 +2632,7 @@
           <w:sz w:val="24"/>
           <w:szCs w:val="24"/>
         </w:rPr>
-        <w:t xml:space="preserve">alizações, como a prefeitura e/ou estado, que poderão corrigi-los, com isso, melhorando a qualidade de vida para </w:t>
-      </w:r>
-      <w:r>
-        <w:rPr>
-          <w:rFonts w:ascii="Times New Roman" w:eastAsia="Times New Roman" w:hAnsi="Times New Roman" w:cs="Times New Roman"/>
-          <w:sz w:val="24"/>
-          <w:szCs w:val="24"/>
-        </w:rPr>
-        <w:lastRenderedPageBreak/>
-        <w:t xml:space="preserve">todos. E os usuários </w:t>
+        <w:t xml:space="preserve">alizações, como a prefeitura e/ou estado, que poderão corrigi-los, com isso, melhorando a qualidade de vida para todos. E os usuários </w:t>
       </w:r>
       <w:proofErr w:type="gramStart"/>
       <w:r>
@@ -2924,7 +2944,16 @@
           <w:sz w:val="24"/>
           <w:szCs w:val="24"/>
         </w:rPr>
-        <w:t xml:space="preserve">o agravamento desse problema, pois não existe uma rede integrada de denúncias, que possibilitem </w:t>
+        <w:t xml:space="preserve">o agravamento desse problema, pois não existe uma </w:t>
+      </w:r>
+      <w:r>
+        <w:rPr>
+          <w:rFonts w:ascii="Times New Roman" w:eastAsia="Times New Roman" w:hAnsi="Times New Roman" w:cs="Times New Roman"/>
+          <w:sz w:val="24"/>
+          <w:szCs w:val="24"/>
+        </w:rPr>
+        <w:lastRenderedPageBreak/>
+        <w:t xml:space="preserve">rede integrada de denúncias, que possibilitem </w:t>
       </w:r>
       <w:proofErr w:type="gramStart"/>
       <w:r>
@@ -3115,7 +3144,6 @@
           <w:sz w:val="24"/>
           <w:szCs w:val="24"/>
         </w:rPr>
-        <w:lastRenderedPageBreak/>
         <w:drawing>
           <wp:inline distT="114300" distB="114300" distL="114300" distR="114300" wp14:anchorId="3DFE5906" wp14:editId="61AA0BCD">
             <wp:extent cx="5759775" cy="4889500"/>

</xml_diff>